<commit_message>
Update minutes and mahara reflections
Week 1 and week 2 minutes and week 2 mahara reflection for Mark
</commit_message>
<xml_diff>
--- a/DocumentsReports/Minutes/Week1.docx
+++ b/DocumentsReports/Minutes/Week1.docx
@@ -69,7 +69,10 @@
         <w:sdtEndPr/>
         <w:sdtContent>
           <w:r>
-            <w:t>27/07/2018</w:t>
+            <w:t>27/07</w:t>
+          </w:r>
+          <w:r>
+            <w:t>/2018</w:t>
           </w:r>
         </w:sdtContent>
       </w:sdt>
@@ -171,69 +174,26 @@
             <w:pPr>
               <w:pStyle w:val="NoSpacing"/>
             </w:pPr>
-            <w:sdt>
-              <w:sdtPr>
-                <w:alias w:val="Enter next meeting date:"/>
-                <w:tag w:val="Enter next meeting date:"/>
-                <w:id w:val="-1402595164"/>
-                <w:placeholder>
-                  <w:docPart w:val="655D81F49E4F4647B712CF8F8B74DB59"/>
-                </w:placeholder>
-                <w:temporary/>
-                <w:showingPlcHdr/>
-                <w15:appearance w15:val="hidden"/>
-              </w:sdtPr>
-              <w:sdtEndPr/>
-              <w:sdtContent>
-                <w:r>
-                  <w:t>Date</w:t>
-                </w:r>
-              </w:sdtContent>
-            </w:sdt>
+            <w:r>
+              <w:t>1/8</w:t>
+            </w:r>
+            <w:bookmarkStart w:id="0" w:name="_GoBack"/>
+            <w:bookmarkEnd w:id="0"/>
+            <w:r>
+              <w:t>/18</w:t>
+            </w:r>
             <w:r>
               <w:t xml:space="preserve">, </w:t>
             </w:r>
-            <w:sdt>
-              <w:sdtPr>
-                <w:alias w:val="Enter next meeting time:"/>
-                <w:tag w:val="Enter next meeting time:"/>
-                <w:id w:val="744695563"/>
-                <w:placeholder>
-                  <w:docPart w:val="AEED71C08B534C1CB5A35144B205BD89"/>
-                </w:placeholder>
-                <w:temporary/>
-                <w:showingPlcHdr/>
-                <w15:appearance w15:val="hidden"/>
-              </w:sdtPr>
-              <w:sdtEndPr/>
-              <w:sdtContent>
-                <w:r>
-                  <w:t>time</w:t>
-                </w:r>
-              </w:sdtContent>
-            </w:sdt>
+            <w:r>
+              <w:t>10am</w:t>
+            </w:r>
             <w:r>
               <w:t xml:space="preserve">, </w:t>
             </w:r>
-            <w:sdt>
-              <w:sdtPr>
-                <w:alias w:val="Enter next meeting location:"/>
-                <w:tag w:val="Enter next meeting location:"/>
-                <w:id w:val="-1334364584"/>
-                <w:placeholder>
-                  <w:docPart w:val="F8CAD3A2451748659AD243019D7C026B"/>
-                </w:placeholder>
-                <w:temporary/>
-                <w:showingPlcHdr/>
-                <w15:appearance w15:val="hidden"/>
-              </w:sdtPr>
-              <w:sdtEndPr/>
-              <w:sdtContent>
-                <w:r>
-                  <w:t>Location</w:t>
-                </w:r>
-              </w:sdtContent>
-            </w:sdt>
+            <w:r>
+              <w:t>IT Foyer</w:t>
+            </w:r>
           </w:p>
         </w:tc>
       </w:tr>
@@ -320,8 +280,6 @@
       <w:r>
         <w:t>It was discussed by the next meeting that the admin and organization should have been started and hopefully finished.</w:t>
       </w:r>
-      <w:bookmarkStart w:id="0" w:name="_GoBack"/>
-      <w:bookmarkEnd w:id="0"/>
     </w:p>
     <w:p>
       <w:pPr>
@@ -26510,84 +26468,6 @@
     </w:docPart>
     <w:docPart>
       <w:docPartPr>
-        <w:name w:val="655D81F49E4F4647B712CF8F8B74DB59"/>
-        <w:category>
-          <w:name w:val="General"/>
-          <w:gallery w:val="placeholder"/>
-        </w:category>
-        <w:types>
-          <w:type w:val="bbPlcHdr"/>
-        </w:types>
-        <w:behaviors>
-          <w:behavior w:val="content"/>
-        </w:behaviors>
-        <w:guid w:val="{0E822676-5B61-48D7-9235-3A4B24FC59D4}"/>
-      </w:docPartPr>
-      <w:docPartBody>
-        <w:p>
-          <w:pPr>
-            <w:pStyle w:val="655D81F49E4F4647B712CF8F8B74DB59"/>
-          </w:pPr>
-          <w:r>
-            <w:t>Date</w:t>
-          </w:r>
-        </w:p>
-      </w:docPartBody>
-    </w:docPart>
-    <w:docPart>
-      <w:docPartPr>
-        <w:name w:val="AEED71C08B534C1CB5A35144B205BD89"/>
-        <w:category>
-          <w:name w:val="General"/>
-          <w:gallery w:val="placeholder"/>
-        </w:category>
-        <w:types>
-          <w:type w:val="bbPlcHdr"/>
-        </w:types>
-        <w:behaviors>
-          <w:behavior w:val="content"/>
-        </w:behaviors>
-        <w:guid w:val="{AD862BC1-DC67-4203-AD12-515F48200243}"/>
-      </w:docPartPr>
-      <w:docPartBody>
-        <w:p>
-          <w:pPr>
-            <w:pStyle w:val="AEED71C08B534C1CB5A35144B205BD89"/>
-          </w:pPr>
-          <w:r>
-            <w:t>time</w:t>
-          </w:r>
-        </w:p>
-      </w:docPartBody>
-    </w:docPart>
-    <w:docPart>
-      <w:docPartPr>
-        <w:name w:val="F8CAD3A2451748659AD243019D7C026B"/>
-        <w:category>
-          <w:name w:val="General"/>
-          <w:gallery w:val="placeholder"/>
-        </w:category>
-        <w:types>
-          <w:type w:val="bbPlcHdr"/>
-        </w:types>
-        <w:behaviors>
-          <w:behavior w:val="content"/>
-        </w:behaviors>
-        <w:guid w:val="{CDE88C13-28A9-4E25-9D5B-6D369E4A1EEB}"/>
-      </w:docPartPr>
-      <w:docPartBody>
-        <w:p>
-          <w:pPr>
-            <w:pStyle w:val="F8CAD3A2451748659AD243019D7C026B"/>
-          </w:pPr>
-          <w:r>
-            <w:t>Location</w:t>
-          </w:r>
-        </w:p>
-      </w:docPartBody>
-    </w:docPart>
-    <w:docPart>
-      <w:docPartPr>
         <w:name w:val="95E2A277A2D14516A6B224036C5127FA"/>
         <w:category>
           <w:name w:val="General"/>
@@ -26791,6 +26671,8 @@
   <w:rsids>
     <w:rsidRoot w:val="00BF5305"/>
     <w:rsid w:val="0027543D"/>
+    <w:rsid w:val="006756F2"/>
+    <w:rsid w:val="00863A7D"/>
     <w:rsid w:val="008F64B6"/>
     <w:rsid w:val="00BF5305"/>
   </w:rsids>

</xml_diff>